<commit_message>
tilføjet et par henvisninger til projektdokumentationen.
</commit_message>
<xml_diff>
--- a/Rapport/Rapport - krav (Done).docx
+++ b/Rapport/Rapport - krav (Done).docx
@@ -127,24 +127,14 @@
       <w:r>
         <w:t xml:space="preserve">Figur </w:t>
       </w:r>
-      <w:r>
-        <w:fldChar w:fldCharType="begin"/>
-      </w:r>
-      <w:r>
-        <w:instrText xml:space="preserve"> SEQ Figur \* ARABIC </w:instrText>
-      </w:r>
-      <w:r>
-        <w:fldChar w:fldCharType="separate"/>
-      </w:r>
-      <w:r>
-        <w:rPr>
-          <w:noProof/>
-        </w:rPr>
-        <w:t>1</w:t>
-      </w:r>
-      <w:r>
-        <w:fldChar w:fldCharType="end"/>
-      </w:r>
+      <w:fldSimple w:instr=" SEQ Figur \* ARABIC ">
+        <w:r>
+          <w:rPr>
+            <w:noProof/>
+          </w:rPr>
+          <w:t>1</w:t>
+        </w:r>
+      </w:fldSimple>
       <w:bookmarkEnd w:id="0"/>
       <w:r>
         <w:t xml:space="preserve"> - aktør kontekst diagram</w:t>
@@ -258,10 +248,10 @@
             <v:path o:extrusionok="f" gradientshapeok="t" o:connecttype="rect"/>
             <o:lock v:ext="edit" aspectratio="t"/>
           </v:shapetype>
-          <v:shape id="_x0000_i1025" type="#_x0000_t75" style="width:481.5pt;height:353.25pt" o:ole="">
+          <v:shape id="_x0000_i1025" type="#_x0000_t75" style="width:481.2pt;height:353.4pt" o:ole="">
             <v:imagedata r:id="rId6" o:title=""/>
           </v:shape>
-          <o:OLEObject Type="Embed" ProgID="Visio.Drawing.15" ShapeID="_x0000_i1025" DrawAspect="Content" ObjectID="_1526979887" r:id="rId7"/>
+          <o:OLEObject Type="Embed" ProgID="Visio.Drawing.15" ShapeID="_x0000_i1025" DrawAspect="Content" ObjectID="_1526981749" r:id="rId7"/>
         </w:object>
       </w:r>
     </w:p>
@@ -273,30 +263,25 @@
       <w:r>
         <w:t xml:space="preserve">Figur </w:t>
       </w:r>
-      <w:r>
-        <w:fldChar w:fldCharType="begin"/>
-      </w:r>
-      <w:r>
-        <w:instrText xml:space="preserve"> SEQ Figur \* ARABIC </w:instrText>
-      </w:r>
-      <w:r>
-        <w:fldChar w:fldCharType="separate"/>
-      </w:r>
-      <w:r>
-        <w:rPr>
-          <w:noProof/>
-        </w:rPr>
-        <w:t>2</w:t>
-      </w:r>
-      <w:r>
-        <w:fldChar w:fldCharType="end"/>
-      </w:r>
+      <w:fldSimple w:instr=" SEQ Figur \* ARABIC ">
+        <w:r>
+          <w:rPr>
+            <w:noProof/>
+          </w:rPr>
+          <w:t>2</w:t>
+        </w:r>
+      </w:fldSimple>
       <w:bookmarkEnd w:id="1"/>
       <w:r>
         <w:t xml:space="preserve"> - Usecase diagram over aktørenes interaktion med de enkelte usecases</w:t>
       </w:r>
     </w:p>
     <w:p>
+      <w:r>
+        <w:t>Der følger her en kort beskrivelse af de enkelte usecases, ønskes der en fully dressed version af usecasen , kan denne findes i projektdokumentationen.</w:t>
+      </w:r>
+    </w:p>
+    <w:p>
       <w:pPr>
         <w:pStyle w:val="Overskrift3"/>
       </w:pPr>
@@ -340,6 +325,7 @@
         <w:pStyle w:val="Overskrift3"/>
       </w:pPr>
       <w:r>
+        <w:lastRenderedPageBreak/>
         <w:t>Usecase 2: Status Forespørgsel</w:t>
       </w:r>
     </w:p>
@@ -353,111 +339,111 @@
         <w:pStyle w:val="Overskrift3"/>
       </w:pPr>
       <w:r>
+        <w:t>Usecase 3: Tilføjelse af enhed</w:t>
+      </w:r>
+    </w:p>
+    <w:p>
+      <w:r>
+        <w:t>Beskriver hvordan brugeren tilføjer en ny enhed til systemet, dette gøres ved at brugeren tilslutte den nye enhed til lysnettet, hvorefter enheden oprettes i systemet ved hj</w:t>
+      </w:r>
+      <w:r>
+        <w:t>æ</w:t>
+      </w:r>
+      <w:r>
+        <w:t xml:space="preserve">lp af den grafiske brugerflade. I forbindelse med oprettelsen af enheden i systemet vil der blive givet mulighed for at tildele enheden til et rum, eller annullere </w:t>
+      </w:r>
+    </w:p>
+    <w:p>
+      <w:r>
+        <w:t>Til at håndtere de forskellige indtastningsmuligheder er der en række udvidelser til hovedscenariet som håndtere de scenarier hvor brugeren ikke indtaster et rum, eller håndtering af at enhedsadressen kolidere med en eksisterende enhedsadresse.</w:t>
+      </w:r>
+    </w:p>
+    <w:p>
+      <w:pPr>
+        <w:pStyle w:val="Overskrift3"/>
+      </w:pPr>
+      <w:r>
+        <w:t>Usecase 4: Fjernelse af enhed</w:t>
+      </w:r>
+    </w:p>
+    <w:p>
+      <w:r>
+        <w:t>Specificere hvordan brugeren kan fjerne en eksisterende enhed fra systemet, dette gøres som ved de andre usecases ved hjælp af pc softwaren, for at kunne håndtere forskellige indtastningsfejl eller at brugeren ombestemmer sig er der lavet 2 udvidelse der håndtere annullering fra brugerens side, samt at brugeren ikke har valgt en enhed der ønskes fjernet fra systemet.</w:t>
+      </w:r>
+    </w:p>
+    <w:p>
+      <w:pPr>
+        <w:pStyle w:val="Overskrift3"/>
+      </w:pPr>
+      <w:r>
+        <w:t>Usecase 5: Rediger Enhed</w:t>
+      </w:r>
+    </w:p>
+    <w:p>
+      <w:r>
+        <w:t xml:space="preserve">Rediger Enhed giver brugeren mulighed for at ændre enhedens adresse samt hvilket rum enheden er en del af i systemet. </w:t>
+      </w:r>
+    </w:p>
+    <w:p>
+      <w:r>
+        <w:t>Der er tilføjet en række udvidelser for at give brugeren mulighed for at annullere, samt at vælge kun at ændre rum eller enhedens ID.</w:t>
+      </w:r>
+    </w:p>
+    <w:p>
+      <w:pPr>
+        <w:pStyle w:val="Overskrift3"/>
+      </w:pPr>
+      <w:r>
+        <w:t>Usecase 6: Ændring af tidsplan</w:t>
+      </w:r>
+    </w:p>
+    <w:p>
+      <w:r>
+        <w:t xml:space="preserve">Specificere hvordan brugeren kan ændre en enheds tidsplan så en enhed kan indstilles til at tænde og slukke for en lampe på specifikke tidspunkter. Dette gøres ligeledes via den grafiske brugerflade hvor brugeren for mulighed for at vælge ugedag samt tænd og sluk tidspunkt for en allerede tilføjet enhed i systemet. </w:t>
+      </w:r>
+    </w:p>
+    <w:p>
+      <w:r>
+        <w:t>En række udvidelser håndtere ikke korrekt brugerinput samt andre mulige problemer i løbet af hovedscenariet, hvorved brugeren informeres om fejlen, og får mulighed for at fortsætte fra et tidligere stadie af hovedscenariet for at korrigere fejlen.</w:t>
+      </w:r>
+    </w:p>
+    <w:p>
+      <w:pPr>
+        <w:pStyle w:val="Overskrift3"/>
+      </w:pPr>
+      <w:r>
+        <w:t>Usecase 7: Kør simulering</w:t>
+      </w:r>
+    </w:p>
+    <w:p>
+      <w:r>
+        <w:t>Kør Simulering beskriver hvordan systemet kan tænde og slukke for lamper der er forbundet til enheder på de bruger angivne tidspunkter.</w:t>
+      </w:r>
+    </w:p>
+    <w:p>
+      <w:pPr>
+        <w:pStyle w:val="Overskrift3"/>
+      </w:pPr>
+      <w:r>
+        <w:t>Usecase 8: Fjernelse af tidsplan</w:t>
+      </w:r>
+    </w:p>
+    <w:p>
+      <w:r>
+        <w:t xml:space="preserve">Usecase 8 specificere hvordan brugeren kan fjerne en tidligere konfigureret tidsplan fra en enhed når denne ikke længe ønskes anvendt i forbindelse med usecase 7. </w:t>
+      </w:r>
+    </w:p>
+    <w:p>
+      <w:r>
+        <w:t>En kombination af hovedscenariet med en række udvidelser giver muligheden for at håndtere forskellige fejl scenarier så disse kan håndteres på en brugbar måde, så brugeren ikke oplever at systemet går ned grundet fejl i brugerinput.</w:t>
+      </w:r>
+    </w:p>
+    <w:p>
+      <w:pPr>
+        <w:pStyle w:val="Overskrift3"/>
+      </w:pPr>
+      <w:r>
         <w:lastRenderedPageBreak/>
-        <w:t>Usecase 3: Tilføjelse af enhed</w:t>
-      </w:r>
-    </w:p>
-    <w:p>
-      <w:r>
-        <w:t>Beskriver hvordan brugeren tilføjer en ny enhed til systemet, dette gøres ved at brugeren tilslutte den nye enhed til lysnettet, hvorefter enheden oprettes i systemet ved hj</w:t>
-      </w:r>
-      <w:r>
-        <w:t>æ</w:t>
-      </w:r>
-      <w:r>
-        <w:t xml:space="preserve">lp af den grafiske brugerflade. I forbindelse med oprettelsen af enheden i systemet vil der blive givet mulighed for at tildele enheden til et rum, eller annullere </w:t>
-      </w:r>
-    </w:p>
-    <w:p>
-      <w:r>
-        <w:t>Til at håndtere de forskellige indtastningsmuligheder er der en række udvidelser til hovedscenariet som håndtere de scenarier hvor brugeren ikke indtaster et rum, eller håndtering af at enhedsadressen kolidere med en eksisterende enhedsadresse.</w:t>
-      </w:r>
-    </w:p>
-    <w:p>
-      <w:pPr>
-        <w:pStyle w:val="Overskrift3"/>
-      </w:pPr>
-      <w:r>
-        <w:t>Usecase 4: Fjernelse af enhed</w:t>
-      </w:r>
-    </w:p>
-    <w:p>
-      <w:r>
-        <w:t>Specificere hvordan brugeren kan fjerne en eksisterende enhed fra systemet, dette gøres som ved de andre usecases ved hjælp af pc softwaren, for at kunne håndtere forskellige indtastningsfejl eller at brugeren ombestemmer sig er der lavet 2 udvidelse der håndtere annullering fra brugerens side, samt at brugeren ikke har valgt en enhed der ønskes fjernet fra systemet.</w:t>
-      </w:r>
-    </w:p>
-    <w:p>
-      <w:pPr>
-        <w:pStyle w:val="Overskrift3"/>
-      </w:pPr>
-      <w:r>
-        <w:t>Usecase 5: Rediger Enhed</w:t>
-      </w:r>
-    </w:p>
-    <w:p>
-      <w:r>
-        <w:t xml:space="preserve">Rediger Enhed giver brugeren mulighed for at ændre enhedens adresse samt hvilket rum enheden er en del af i systemet. </w:t>
-      </w:r>
-    </w:p>
-    <w:p>
-      <w:r>
-        <w:t>Der er tilføjet en række udvidelser for at give brugeren mulighed for at annullere, samt at vælge kun at ændre rum eller enhedens ID.</w:t>
-      </w:r>
-    </w:p>
-    <w:p>
-      <w:pPr>
-        <w:pStyle w:val="Overskrift3"/>
-      </w:pPr>
-      <w:r>
-        <w:t>Usecase 6: Ændring af tidsplan</w:t>
-      </w:r>
-    </w:p>
-    <w:p>
-      <w:r>
-        <w:t xml:space="preserve">Specificere hvordan brugeren kan ændre en enheds tidsplan så en enhed kan indstilles til at tænde og slukke for en lampe på specifikke tidspunkter. Dette gøres ligeledes via den grafiske brugerflade hvor brugeren for mulighed for at vælge ugedag samt tænd og sluk tidspunkt for en allerede tilføjet enhed i systemet. </w:t>
-      </w:r>
-    </w:p>
-    <w:p>
-      <w:r>
-        <w:t>En række udvidelser håndtere ikke korrekt brugerinput samt andre mulige problemer i løbet af hovedscenariet, hvorved brugeren informeres om fejlen, og får mulighed for at fortsætte fra et tidligere stadie af hovedscenariet for at korrigere fejlen.</w:t>
-      </w:r>
-    </w:p>
-    <w:p>
-      <w:pPr>
-        <w:pStyle w:val="Overskrift3"/>
-      </w:pPr>
-      <w:r>
-        <w:t>Usecase 7: Kør simulering</w:t>
-      </w:r>
-    </w:p>
-    <w:p>
-      <w:r>
-        <w:t>Kør Simulering beskriver hvordan systemet kan tænde og slukke for lamper der er forbundet til enheder på de bruger angivne tidspunkter.</w:t>
-      </w:r>
-    </w:p>
-    <w:p>
-      <w:pPr>
-        <w:pStyle w:val="Overskrift3"/>
-      </w:pPr>
-      <w:r>
-        <w:t>Usecase 8: Fjernelse af tidsplan</w:t>
-      </w:r>
-    </w:p>
-    <w:p>
-      <w:r>
-        <w:t xml:space="preserve">Usecase 8 specificere hvordan brugeren kan fjerne en tidligere konfigureret tidsplan fra en enhed når denne ikke længe ønskes anvendt i forbindelse med usecase 7. </w:t>
-      </w:r>
-    </w:p>
-    <w:p>
-      <w:r>
-        <w:t>En kombination af hovedscenariet med en række udvidelser giver muligheden for at håndtere forskellige fejl scenarier så disse kan håndteres på en brugbar måde, så brugeren ikke oplever at systemet går ned grundet fejl i brugerinput.</w:t>
-      </w:r>
-    </w:p>
-    <w:p>
-      <w:pPr>
-        <w:pStyle w:val="Overskrift3"/>
-      </w:pPr>
-      <w:r>
         <w:t>Usecase 9: Tilføjelse af tidsplan</w:t>
       </w:r>
     </w:p>
@@ -468,7 +454,6 @@
     </w:p>
     <w:p>
       <w:r>
-        <w:lastRenderedPageBreak/>
         <w:t>Muligheden for forkert brugerinput eller forkert status på systemet håndteres ved hjælp af en række udvidelser der giver brugeren fejlmeddelelser der informere om problemet, og derefter går til det relevante punkt i hovedscenariet.</w:t>
       </w:r>
     </w:p>
@@ -482,7 +467,26 @@
     </w:p>
     <w:p>
       <w:r>
-        <w:t>De yderligere tekniske krav er udarbejdet af gruppen i samarbejde med ASE, der er fra gruppens side specificeret tekniske krav specifikt for styreboksen og enheden, samt en række ikke funktionelle krav der stille en række kvalitetskrav som sikre at systemet kan udføre den ønskede handling inden for de rammer der er behov for.</w:t>
+        <w:t>De yderligere tekniske krav er udarbejdet af gruppen i samarbejde med ASE, der er fra gruppens side specificeret tekniske krav specifikt for styreboksen og enheden</w:t>
+      </w:r>
+      <w:r>
+        <w:t>, der definere stik typer, led farver mv.</w:t>
+      </w:r>
+    </w:p>
+    <w:p>
+      <w:r>
+        <w:t>Derudover er der udarbejdet en række ikke funktionelle krav der definere de</w:t>
+      </w:r>
+      <w:r>
+        <w:t xml:space="preserve"> kvalitetskrav som </w:t>
+      </w:r>
+      <w:r>
+        <w:t>der stilles til systemet.</w:t>
+      </w:r>
+    </w:p>
+    <w:p>
+      <w:r>
+        <w:t>For yderligere oplysninger om de yderligere tekniske krav kan de forefindes i den vedlagte projektdokumentation.</w:t>
       </w:r>
       <w:bookmarkStart w:id="2" w:name="_GoBack"/>
       <w:bookmarkEnd w:id="2"/>
@@ -1311,7 +1315,7 @@
 </file>
 
 <file path=customXml/itemProps1.xml><?xml version="1.0" encoding="utf-8"?>
-<ds:datastoreItem xmlns:ds="http://schemas.openxmlformats.org/officeDocument/2006/customXml" ds:itemID="{D0AB051C-995B-4F56-AE35-5541812CA298}">
+<ds:datastoreItem xmlns:ds="http://schemas.openxmlformats.org/officeDocument/2006/customXml" ds:itemID="{EFAC15CD-9EC3-49C0-BB62-9C659492A889}">
   <ds:schemaRefs>
     <ds:schemaRef ds:uri="http://schemas.openxmlformats.org/officeDocument/2006/bibliography"/>
   </ds:schemaRefs>

</xml_diff>